<commit_message>
Updated docs to reflect new order.
</commit_message>
<xml_diff>
--- a/doc/hackyourlanguage.docx
+++ b/doc/hackyourlanguage.docx
@@ -283,7 +283,37 @@
         <w:t xml:space="preserve"> </w:t>
       </w:r>
       <w:r>
-        <w:t xml:space="preserve">for example implementations.</w:t>
+        <w:t xml:space="preserve">for example implementations. Add</w:t>
+      </w:r>
+      <w:r>
+        <w:t xml:space="preserve"> </w:t>
+      </w:r>
+      <w:r>
+        <w:rPr>
+          <w:rStyle w:val="VerbatimChar"/>
+        </w:rPr>
+        <w:t xml:space="preserve">import IO;</w:t>
+      </w:r>
+      <w:r>
+        <w:t xml:space="preserve"> </w:t>
+      </w:r>
+      <w:r>
+        <w:t xml:space="preserve">at the top to obtain access to the</w:t>
+      </w:r>
+      <w:r>
+        <w:t xml:space="preserve"> </w:t>
+      </w:r>
+      <w:r>
+        <w:rPr>
+          <w:rStyle w:val="VerbatimChar"/>
+        </w:rPr>
+        <w:t xml:space="preserve">println(x)</w:t>
+      </w:r>
+      <w:r>
+        <w:t xml:space="preserve"> </w:t>
+      </w:r>
+      <w:r>
+        <w:t xml:space="preserve">function.</w:t>
       </w:r>
     </w:p>
     <w:p>
@@ -1311,10 +1341,10 @@
       <w:pPr>
         <w:pStyle w:val="Heading5"/>
       </w:pPr>
-      <w:bookmarkStart w:id="35" w:name="ruby-style-instance-variables"/>
+      <w:bookmarkStart w:id="35" w:name="at-fields"/>
       <w:bookmarkEnd w:id="35"/>
       <w:r>
-        <w:t xml:space="preserve">1 Ruby-style instance variables</w:t>
+        <w:t xml:space="preserve">1 At Fields</w:t>
       </w:r>
     </w:p>
     <w:p>
@@ -1392,15 +1422,413 @@
       <w:pPr>
         <w:pStyle w:val="Heading5"/>
       </w:pPr>
-      <w:bookmarkStart w:id="36" w:name="pairs"/>
+      <w:bookmarkStart w:id="36" w:name="twitter-search"/>
       <w:bookmarkEnd w:id="36"/>
       <w:r>
-        <w:t xml:space="preserve">2 Pairs</w:t>
-      </w:r>
-    </w:p>
-    <w:p>
-      <w:r>
-        <w:t xml:space="preserve">Javascript has structured literals for objects and arrays, but not for pairs (tuples). Write a transformation that desugars pairs written in between</w:t>
+        <w:t xml:space="preserve">2 Twitter Search</w:t>
+      </w:r>
+    </w:p>
+    <w:p>
+      <w:pPr>
+        <w:pStyle w:val="Heading5"/>
+      </w:pPr>
+      <w:bookmarkStart w:id="37" w:name="dont-statement"/>
+      <w:bookmarkEnd w:id="37"/>
+      <w:r>
+        <w:t xml:space="preserve">3 Dont statement</w:t>
+      </w:r>
+    </w:p>
+    <w:p>
+      <w:r>
+        <w:t xml:space="preserve">Write a desugaring "dont" statement with syntax</w:t>
+      </w:r>
+      <w:r>
+        <w:t xml:space="preserve"> </w:t>
+      </w:r>
+      <w:r>
+        <w:rPr>
+          <w:rStyle w:val="VerbatimChar"/>
+        </w:rPr>
+        <w:t xml:space="preserve">dont Statement</w:t>
+      </w:r>
+      <w:r>
+        <w:t xml:space="preserve">. It should desugar to code where the argument statement is eliminated. For instance,</w:t>
+      </w:r>
+      <w:r>
+        <w:t xml:space="preserve"> </w:t>
+      </w:r>
+      <w:r>
+        <w:rPr>
+          <w:rStyle w:val="VerbatimChar"/>
+        </w:rPr>
+        <w:t xml:space="preserve">dont S</w:t>
+      </w:r>
+      <w:r>
+        <w:t xml:space="preserve"> </w:t>
+      </w:r>
+      <w:r>
+        <w:t xml:space="preserve">would rewrite to the empty statement</w:t>
+      </w:r>
+      <w:r>
+        <w:t xml:space="preserve"> </w:t>
+      </w:r>
+      <w:r>
+        <w:rPr>
+          <w:rStyle w:val="VerbatimChar"/>
+        </w:rPr>
+        <w:t xml:space="preserve">;</w:t>
+      </w:r>
+      <w:r>
+        <w:t xml:space="preserve">.</w:t>
+      </w:r>
+    </w:p>
+    <w:p>
+      <w:pPr>
+        <w:pStyle w:val="Heading5"/>
+      </w:pPr>
+      <w:bookmarkStart w:id="38" w:name="todo-statement"/>
+      <w:bookmarkEnd w:id="38"/>
+      <w:r>
+        <w:t xml:space="preserve">4 Todo statement</w:t>
+      </w:r>
+    </w:p>
+    <w:p>
+      <w:r>
+        <w:t xml:space="preserve">Comments are often used to mark todo items in code. But why not use an explicit statement that nags your by writing the todo item to the</w:t>
+      </w:r>
+      <w:r>
+        <w:t xml:space="preserve"> </w:t>
+      </w:r>
+      <w:r>
+        <w:rPr>
+          <w:rStyle w:val="VerbatimChar"/>
+        </w:rPr>
+        <w:t xml:space="preserve">console</w:t>
+      </w:r>
+      <w:r>
+        <w:t xml:space="preserve">? In this case the desugaring transforms</w:t>
+      </w:r>
+      <w:r>
+        <w:t xml:space="preserve"> </w:t>
+      </w:r>
+      <w:r>
+        <w:rPr>
+          <w:rStyle w:val="VerbatimChar"/>
+        </w:rPr>
+        <w:t xml:space="preserve">todo X;</w:t>
+      </w:r>
+      <w:r>
+        <w:t xml:space="preserve"> </w:t>
+      </w:r>
+      <w:r>
+        <w:t xml:space="preserve">(where X represents a</w:t>
+      </w:r>
+      <w:r>
+        <w:t xml:space="preserve"> </w:t>
+      </w:r>
+      <w:r>
+        <w:rPr>
+          <w:rStyle w:val="VerbatimChar"/>
+        </w:rPr>
+        <w:t xml:space="preserve">String</w:t>
+      </w:r>
+      <w:r>
+        <w:t xml:space="preserve">) to</w:t>
+      </w:r>
+      <w:r>
+        <w:t xml:space="preserve"> </w:t>
+      </w:r>
+      <w:r>
+        <w:rPr>
+          <w:rStyle w:val="VerbatimChar"/>
+        </w:rPr>
+        <w:t xml:space="preserve">console.log("TODO: " + X);</w:t>
+      </w:r>
+      <w:r>
+        <w:t xml:space="preserve">.</w:t>
+      </w:r>
+    </w:p>
+    <w:p>
+      <w:pPr>
+        <w:pStyle w:val="Heading5"/>
+      </w:pPr>
+      <w:bookmarkStart w:id="39" w:name="unless-statement"/>
+      <w:bookmarkEnd w:id="39"/>
+      <w:r>
+        <w:t xml:space="preserve">5 Unless statement</w:t>
+      </w:r>
+    </w:p>
+    <w:p>
+      <w:r>
+        <w:t xml:space="preserve">Some languages include a statement for negated conditional. For instance, Ruby has</w:t>
+      </w:r>
+      <w:r>
+        <w:t xml:space="preserve"> </w:t>
+      </w:r>
+      <w:r>
+        <w:rPr>
+          <w:rStyle w:val="VerbatimChar"/>
+        </w:rPr>
+        <w:t xml:space="preserve">unless</w:t>
+      </w:r>
+      <w:r>
+        <w:t xml:space="preserve">. In this assignment we're adding such a statement to Javascript. The syntax is</w:t>
+      </w:r>
+      <w:r>
+        <w:t xml:space="preserve"> </w:t>
+      </w:r>
+      <w:r>
+        <w:rPr>
+          <w:rStyle w:val="VerbatimChar"/>
+        </w:rPr>
+        <w:t xml:space="preserve">unless "(" Cond ")" Body</w:t>
+      </w:r>
+      <w:r>
+        <w:t xml:space="preserve"> </w:t>
+      </w:r>
+      <w:r>
+        <w:t xml:space="preserve">(where</w:t>
+      </w:r>
+      <w:r>
+        <w:t xml:space="preserve"> </w:t>
+      </w:r>
+      <w:r>
+        <w:rPr>
+          <w:rStyle w:val="VerbatimChar"/>
+        </w:rPr>
+        <w:t xml:space="preserve">Cond</w:t>
+      </w:r>
+      <w:r>
+        <w:t xml:space="preserve"> </w:t>
+      </w:r>
+      <w:r>
+        <w:t xml:space="preserve">is an</w:t>
+      </w:r>
+      <w:r>
+        <w:t xml:space="preserve"> </w:t>
+      </w:r>
+      <w:r>
+        <w:rPr>
+          <w:rStyle w:val="VerbatimChar"/>
+        </w:rPr>
+        <w:t xml:space="preserve">Expression</w:t>
+      </w:r>
+      <w:r>
+        <w:t xml:space="preserve"> </w:t>
+      </w:r>
+      <w:r>
+        <w:t xml:space="preserve">and</w:t>
+      </w:r>
+      <w:r>
+        <w:t xml:space="preserve"> </w:t>
+      </w:r>
+      <w:r>
+        <w:rPr>
+          <w:rStyle w:val="VerbatimChar"/>
+        </w:rPr>
+        <w:t xml:space="preserve">Body</w:t>
+      </w:r>
+      <w:r>
+        <w:t xml:space="preserve"> </w:t>
+      </w:r>
+      <w:r>
+        <w:t xml:space="preserve">a</w:t>
+      </w:r>
+      <w:r>
+        <w:t xml:space="preserve"> </w:t>
+      </w:r>
+      <w:r>
+        <w:rPr>
+          <w:rStyle w:val="VerbatimChar"/>
+        </w:rPr>
+        <w:t xml:space="preserve">Statement</w:t>
+      </w:r>
+      <w:r>
+        <w:t xml:space="preserve">), and it should rewrite to</w:t>
+      </w:r>
+      <w:r>
+        <w:t xml:space="preserve"> </w:t>
+      </w:r>
+      <w:r>
+        <w:rPr>
+          <w:rStyle w:val="VerbatimChar"/>
+        </w:rPr>
+        <w:t xml:space="preserve">if (!(Cond)) Body</w:t>
+      </w:r>
+      <w:r>
+        <w:t xml:space="preserve">.</w:t>
+      </w:r>
+    </w:p>
+    <w:p>
+      <w:r>
+        <w:rPr>
+          <w:i/>
+        </w:rPr>
+        <w:t xml:space="preserve">Quiz</w:t>
+      </w:r>
+      <w:r>
+        <w:t xml:space="preserve">: why are the extra parentheses around</w:t>
+      </w:r>
+      <w:r>
+        <w:t xml:space="preserve"> </w:t>
+      </w:r>
+      <w:r>
+        <w:rPr>
+          <w:rStyle w:val="VerbatimChar"/>
+        </w:rPr>
+        <w:t xml:space="preserve">cond</w:t>
+      </w:r>
+      <w:r>
+        <w:t xml:space="preserve"> </w:t>
+      </w:r>
+      <w:r>
+        <w:t xml:space="preserve">needed?</w:t>
+      </w:r>
+    </w:p>
+    <w:p>
+      <w:pPr>
+        <w:pStyle w:val="Heading5"/>
+      </w:pPr>
+      <w:bookmarkStart w:id="40" w:name="repeat-until"/>
+      <w:bookmarkEnd w:id="40"/>
+      <w:r>
+        <w:t xml:space="preserve">6 Repeat-until</w:t>
+      </w:r>
+    </w:p>
+    <w:p>
+      <w:r>
+        <w:t xml:space="preserve">Write a desugaring for</w:t>
+      </w:r>
+      <w:r>
+        <w:t xml:space="preserve"> </w:t>
+      </w:r>
+      <w:r>
+        <w:rPr>
+          <w:rStyle w:val="VerbatimChar"/>
+        </w:rPr>
+        <w:t xml:space="preserve">repeat Body until "(" Cond ")"</w:t>
+      </w:r>
+      <w:r>
+        <w:t xml:space="preserve"> </w:t>
+      </w:r>
+      <w:r>
+        <w:t xml:space="preserve">which transforms to a</w:t>
+      </w:r>
+      <w:r>
+        <w:t xml:space="preserve"> </w:t>
+      </w:r>
+      <w:r>
+        <w:rPr>
+          <w:rStyle w:val="VerbatimChar"/>
+        </w:rPr>
+        <w:t xml:space="preserve">do-while</w:t>
+      </w:r>
+      <w:r>
+        <w:t xml:space="preserve"> </w:t>
+      </w:r>
+      <w:r>
+        <w:t xml:space="preserve">loop.</w:t>
+      </w:r>
+    </w:p>
+    <w:p>
+      <w:pPr>
+        <w:pStyle w:val="Heading5"/>
+      </w:pPr>
+      <w:bookmarkStart w:id="41" w:name="assert-statement"/>
+      <w:bookmarkEnd w:id="41"/>
+      <w:r>
+        <w:t xml:space="preserve">7 Assert statement</w:t>
+      </w:r>
+    </w:p>
+    <w:p>
+      <w:r>
+        <w:t xml:space="preserve">Assert statements are used to document your assumptions. If an assertion fails you get an exception listing showing the expression that failed and (optionally) a textual message. The</w:t>
+      </w:r>
+      <w:r>
+        <w:t xml:space="preserve"> </w:t>
+      </w:r>
+      <w:r>
+        <w:rPr>
+          <w:rStyle w:val="VerbatimChar"/>
+        </w:rPr>
+        <w:t xml:space="preserve">assert</w:t>
+      </w:r>
+      <w:r>
+        <w:t xml:space="preserve"> </w:t>
+      </w:r>
+      <w:r>
+        <w:t xml:space="preserve">we're defining here has the following syntax:</w:t>
+      </w:r>
+      <w:r>
+        <w:t xml:space="preserve"> </w:t>
+      </w:r>
+      <w:r>
+        <w:rPr>
+          <w:rStyle w:val="VerbatimChar"/>
+        </w:rPr>
+        <w:t xml:space="preserve">assert Expression: Message;</w:t>
+      </w:r>
+      <w:r>
+        <w:t xml:space="preserve"> </w:t>
+      </w:r>
+      <w:r>
+        <w:t xml:space="preserve">(where</w:t>
+      </w:r>
+      <w:r>
+        <w:t xml:space="preserve"> </w:t>
+      </w:r>
+      <w:r>
+        <w:rPr>
+          <w:rStyle w:val="VerbatimChar"/>
+        </w:rPr>
+        <w:t xml:space="preserve">Message</w:t>
+      </w:r>
+      <w:r>
+        <w:t xml:space="preserve"> </w:t>
+      </w:r>
+      <w:r>
+        <w:t xml:space="preserve">is a</w:t>
+      </w:r>
+      <w:r>
+        <w:t xml:space="preserve"> </w:t>
+      </w:r>
+      <w:r>
+        <w:rPr>
+          <w:rStyle w:val="VerbatimChar"/>
+        </w:rPr>
+        <w:t xml:space="preserve">String</w:t>
+      </w:r>
+      <w:r>
+        <w:t xml:space="preserve">). It should be translated to code that throws an exception if the expression evaluates to a falsy value. For instance,</w:t>
+      </w:r>
+      <w:r>
+        <w:t xml:space="preserve"> </w:t>
+      </w:r>
+      <w:r>
+        <w:rPr>
+          <w:rStyle w:val="VerbatimChar"/>
+        </w:rPr>
+        <w:t xml:space="preserve">assert E: S</w:t>
+      </w:r>
+      <w:r>
+        <w:t xml:space="preserve"> </w:t>
+      </w:r>
+      <w:r>
+        <w:t xml:space="preserve">desugars to:</w:t>
+      </w:r>
+      <w:r>
+        <w:t xml:space="preserve"> </w:t>
+      </w:r>
+      <w:r>
+        <w:rPr>
+          <w:rStyle w:val="VerbatimChar"/>
+        </w:rPr>
+        <w:t xml:space="preserve">if (!(E)) throw new Error("Assertion failed: " + msg);</w:t>
+      </w:r>
+    </w:p>
+    <w:p>
+      <w:r>
+        <w:t xml:space="preserve">Use Rascal string interpolation (using</w:t>
       </w:r>
       <w:r>
         <w:t xml:space="preserve"> </w:t>
@@ -1427,19 +1855,127 @@
         <w:t xml:space="preserve">&gt;</w:t>
       </w:r>
       <w:r>
-        <w:t xml:space="preserve"> </w:t>
-      </w:r>
-      <w:r>
-        <w:t xml:space="preserve">to object literals with fields</w:t>
-      </w:r>
-      <w:r>
-        <w:t xml:space="preserve"> </w:t>
-      </w:r>
-      <w:r>
-        <w:rPr>
-          <w:rStyle w:val="VerbatimChar"/>
-        </w:rPr>
-        <w:t xml:space="preserve">_1</w:t>
+        <w:t xml:space="preserve">) to</w:t>
+      </w:r>
+      <w:r>
+        <w:t xml:space="preserve"> </w:t>
+      </w:r>
+      <w:r>
+        <w:rPr>
+          <w:i/>
+        </w:rPr>
+        <w:t xml:space="preserve">unparse</w:t>
+      </w:r>
+      <w:r>
+        <w:t xml:space="preserve"> </w:t>
+      </w:r>
+      <w:r>
+        <w:t xml:space="preserve">the argument expression into a Rascal string, and then parse it as a Javascript string literal (</w:t>
+      </w:r>
+      <w:r>
+        <w:rPr>
+          <w:rStyle w:val="VerbatimChar"/>
+        </w:rPr>
+        <w:t xml:space="preserve">String</w:t>
+      </w:r>
+      <w:r>
+        <w:t xml:space="preserve">) as follows:</w:t>
+      </w:r>
+      <w:r>
+        <w:t xml:space="preserve"> </w:t>
+      </w:r>
+      <w:r>
+        <w:rPr>
+          <w:rStyle w:val="VerbatimChar"/>
+        </w:rPr>
+        <w:t xml:space="preserve">msg = parse(#String, "\"&lt;e&gt;\"")</w:t>
+      </w:r>
+      <w:r>
+        <w:t xml:space="preserve"> </w:t>
+      </w:r>
+      <w:r>
+        <w:t xml:space="preserve">(assuming</w:t>
+      </w:r>
+      <w:r>
+        <w:t xml:space="preserve"> </w:t>
+      </w:r>
+      <w:r>
+        <w:rPr>
+          <w:rStyle w:val="VerbatimChar"/>
+        </w:rPr>
+        <w:t xml:space="preserve">e</w:t>
+      </w:r>
+      <w:r>
+        <w:t xml:space="preserve"> </w:t>
+      </w:r>
+      <w:r>
+        <w:t xml:space="preserve">is the expression). Now you can use</w:t>
+      </w:r>
+      <w:r>
+        <w:t xml:space="preserve"> </w:t>
+      </w:r>
+      <w:r>
+        <w:rPr>
+          <w:rStyle w:val="VerbatimChar"/>
+        </w:rPr>
+        <w:t xml:space="preserve">msg</w:t>
+      </w:r>
+      <w:r>
+        <w:t xml:space="preserve"> </w:t>
+      </w:r>
+      <w:r>
+        <w:t xml:space="preserve">in the constructed pattern.</w:t>
+      </w:r>
+    </w:p>
+    <w:p>
+      <w:pPr>
+        <w:pStyle w:val="Heading3"/>
+      </w:pPr>
+      <w:bookmarkStart w:id="42" w:name="series-2-introducing-bindings"/>
+      <w:bookmarkEnd w:id="42"/>
+      <w:r>
+        <w:t xml:space="preserve">Series 2: introducing bindings</w:t>
+      </w:r>
+    </w:p>
+    <w:p>
+      <w:r>
+        <w:t xml:space="preserve">Names are an important language feature. They allow us to create abstractions, store intermediate values for reuse, and create sharing in values. In this series, we'll define language extensions that require the introduction of name bindings.</w:t>
+      </w:r>
+    </w:p>
+    <w:p>
+      <w:pPr>
+        <w:pStyle w:val="Heading5"/>
+      </w:pPr>
+      <w:bookmarkStart w:id="43" w:name="swap"/>
+      <w:bookmarkEnd w:id="43"/>
+      <w:r>
+        <w:t xml:space="preserve">1 Swap</w:t>
+      </w:r>
+    </w:p>
+    <w:p>
+      <w:r>
+        <w:t xml:space="preserve">A swap statement allows you to swap the value of two variables in a single statement. Its syntax is</w:t>
+      </w:r>
+      <w:r>
+        <w:t xml:space="preserve"> </w:t>
+      </w:r>
+      <w:r>
+        <w:rPr>
+          <w:rStyle w:val="VerbatimChar"/>
+        </w:rPr>
+        <w:t xml:space="preserve">swap X, Y;</w:t>
+      </w:r>
+      <w:r>
+        <w:t xml:space="preserve">, where</w:t>
+      </w:r>
+      <w:r>
+        <w:t xml:space="preserve"> </w:t>
+      </w:r>
+      <w:r>
+        <w:rPr>
+          <w:rStyle w:val="VerbatimChar"/>
+        </w:rPr>
+        <w:t xml:space="preserve">X</w:t>
       </w:r>
       <w:r>
         <w:t xml:space="preserve"> </w:t>
@@ -1454,605 +1990,6 @@
         <w:rPr>
           <w:rStyle w:val="VerbatimChar"/>
         </w:rPr>
-        <w:t xml:space="preserve">_2</w:t>
-      </w:r>
-      <w:r>
-        <w:t xml:space="preserve">. IOW:</w:t>
-      </w:r>
-      <w:r>
-        <w:t xml:space="preserve"> </w:t>
-      </w:r>
-      <w:r>
-        <w:rPr>
-          <w:rStyle w:val="VerbatimChar"/>
-        </w:rPr>
-        <w:t xml:space="preserve">&lt;E1, E2&gt;</w:t>
-      </w:r>
-      <w:r>
-        <w:t xml:space="preserve"> </w:t>
-      </w:r>
-      <w:r>
-        <w:t xml:space="preserve">desugars to</w:t>
-      </w:r>
-      <w:r>
-        <w:t xml:space="preserve"> </w:t>
-      </w:r>
-      <w:r>
-        <w:rPr>
-          <w:rStyle w:val="VerbatimChar"/>
-        </w:rPr>
-        <w:t xml:space="preserve">{_1: E1, _2: E2}</w:t>
-      </w:r>
-      <w:r>
-        <w:t xml:space="preserve">.</w:t>
-      </w:r>
-    </w:p>
-    <w:p>
-      <w:pPr>
-        <w:pStyle w:val="Heading5"/>
-      </w:pPr>
-      <w:bookmarkStart w:id="37" w:name="todo-statement"/>
-      <w:bookmarkEnd w:id="37"/>
-      <w:r>
-        <w:t xml:space="preserve">3 Todo statement</w:t>
-      </w:r>
-    </w:p>
-    <w:p>
-      <w:r>
-        <w:t xml:space="preserve">Comments are often used to mark todo items in code. But why not use an explicit statement that nags your by writing the todo item to the</w:t>
-      </w:r>
-      <w:r>
-        <w:t xml:space="preserve"> </w:t>
-      </w:r>
-      <w:r>
-        <w:rPr>
-          <w:rStyle w:val="VerbatimChar"/>
-        </w:rPr>
-        <w:t xml:space="preserve">console</w:t>
-      </w:r>
-      <w:r>
-        <w:t xml:space="preserve">? In this case the desugaring transforms</w:t>
-      </w:r>
-      <w:r>
-        <w:t xml:space="preserve"> </w:t>
-      </w:r>
-      <w:r>
-        <w:rPr>
-          <w:rStyle w:val="VerbatimChar"/>
-        </w:rPr>
-        <w:t xml:space="preserve">todo X;</w:t>
-      </w:r>
-      <w:r>
-        <w:t xml:space="preserve"> </w:t>
-      </w:r>
-      <w:r>
-        <w:t xml:space="preserve">(where X represents a</w:t>
-      </w:r>
-      <w:r>
-        <w:t xml:space="preserve"> </w:t>
-      </w:r>
-      <w:r>
-        <w:rPr>
-          <w:rStyle w:val="VerbatimChar"/>
-        </w:rPr>
-        <w:t xml:space="preserve">String</w:t>
-      </w:r>
-      <w:r>
-        <w:t xml:space="preserve">) to</w:t>
-      </w:r>
-      <w:r>
-        <w:t xml:space="preserve"> </w:t>
-      </w:r>
-      <w:r>
-        <w:rPr>
-          <w:rStyle w:val="VerbatimChar"/>
-        </w:rPr>
-        <w:t xml:space="preserve">console.log("TODO: " + X);</w:t>
-      </w:r>
-      <w:r>
-        <w:t xml:space="preserve">.</w:t>
-      </w:r>
-    </w:p>
-    <w:p>
-      <w:r>
-        <w:rPr>
-          <w:i/>
-        </w:rPr>
-        <w:t xml:space="preserve">Optional</w:t>
-      </w:r>
-      <w:r>
-        <w:t xml:space="preserve">: write the syntax for a "dont" statement (similar to</w:t>
-      </w:r>
-      <w:r>
-        <w:t xml:space="preserve"> </w:t>
-      </w:r>
-      <w:r>
-        <w:rPr>
-          <w:rStyle w:val="VerbatimChar"/>
-        </w:rPr>
-        <w:t xml:space="preserve">todo</w:t>
-      </w:r>
-      <w:r>
-        <w:t xml:space="preserve">) with syntax</w:t>
-      </w:r>
-      <w:r>
-        <w:t xml:space="preserve"> </w:t>
-      </w:r>
-      <w:r>
-        <w:rPr>
-          <w:rStyle w:val="VerbatimChar"/>
-        </w:rPr>
-        <w:t xml:space="preserve">dont Statement</w:t>
-      </w:r>
-      <w:r>
-        <w:t xml:space="preserve">. It should desugar to code where the argument statement is eliminated. For instance,</w:t>
-      </w:r>
-      <w:r>
-        <w:t xml:space="preserve"> </w:t>
-      </w:r>
-      <w:r>
-        <w:rPr>
-          <w:rStyle w:val="VerbatimChar"/>
-        </w:rPr>
-        <w:t xml:space="preserve">dont S</w:t>
-      </w:r>
-      <w:r>
-        <w:t xml:space="preserve"> </w:t>
-      </w:r>
-      <w:r>
-        <w:t xml:space="preserve">would rewrite to the empty statement</w:t>
-      </w:r>
-      <w:r>
-        <w:t xml:space="preserve"> </w:t>
-      </w:r>
-      <w:r>
-        <w:rPr>
-          <w:rStyle w:val="VerbatimChar"/>
-        </w:rPr>
-        <w:t xml:space="preserve">;</w:t>
-      </w:r>
-      <w:r>
-        <w:t xml:space="preserve">.</w:t>
-      </w:r>
-    </w:p>
-    <w:p>
-      <w:pPr>
-        <w:pStyle w:val="Heading5"/>
-      </w:pPr>
-      <w:bookmarkStart w:id="38" w:name="unless-statement"/>
-      <w:bookmarkEnd w:id="38"/>
-      <w:r>
-        <w:t xml:space="preserve">4 Unless statement</w:t>
-      </w:r>
-    </w:p>
-    <w:p>
-      <w:r>
-        <w:t xml:space="preserve">Some languages include a statement for negated conditional. For instance, Ruby has</w:t>
-      </w:r>
-      <w:r>
-        <w:t xml:space="preserve"> </w:t>
-      </w:r>
-      <w:r>
-        <w:rPr>
-          <w:rStyle w:val="VerbatimChar"/>
-        </w:rPr>
-        <w:t xml:space="preserve">unless</w:t>
-      </w:r>
-      <w:r>
-        <w:t xml:space="preserve">. In this assignment we're adding such a statement to Javascript. The syntax is</w:t>
-      </w:r>
-      <w:r>
-        <w:t xml:space="preserve"> </w:t>
-      </w:r>
-      <w:r>
-        <w:rPr>
-          <w:rStyle w:val="VerbatimChar"/>
-        </w:rPr>
-        <w:t xml:space="preserve">unless "(" Cond ")" Body</w:t>
-      </w:r>
-      <w:r>
-        <w:t xml:space="preserve"> </w:t>
-      </w:r>
-      <w:r>
-        <w:t xml:space="preserve">(where</w:t>
-      </w:r>
-      <w:r>
-        <w:t xml:space="preserve"> </w:t>
-      </w:r>
-      <w:r>
-        <w:rPr>
-          <w:rStyle w:val="VerbatimChar"/>
-        </w:rPr>
-        <w:t xml:space="preserve">Cond</w:t>
-      </w:r>
-      <w:r>
-        <w:t xml:space="preserve"> </w:t>
-      </w:r>
-      <w:r>
-        <w:t xml:space="preserve">is an</w:t>
-      </w:r>
-      <w:r>
-        <w:t xml:space="preserve"> </w:t>
-      </w:r>
-      <w:r>
-        <w:rPr>
-          <w:rStyle w:val="VerbatimChar"/>
-        </w:rPr>
-        <w:t xml:space="preserve">Expression</w:t>
-      </w:r>
-      <w:r>
-        <w:t xml:space="preserve"> </w:t>
-      </w:r>
-      <w:r>
-        <w:t xml:space="preserve">and</w:t>
-      </w:r>
-      <w:r>
-        <w:t xml:space="preserve"> </w:t>
-      </w:r>
-      <w:r>
-        <w:rPr>
-          <w:rStyle w:val="VerbatimChar"/>
-        </w:rPr>
-        <w:t xml:space="preserve">Body</w:t>
-      </w:r>
-      <w:r>
-        <w:t xml:space="preserve"> </w:t>
-      </w:r>
-      <w:r>
-        <w:t xml:space="preserve">a</w:t>
-      </w:r>
-      <w:r>
-        <w:t xml:space="preserve"> </w:t>
-      </w:r>
-      <w:r>
-        <w:rPr>
-          <w:rStyle w:val="VerbatimChar"/>
-        </w:rPr>
-        <w:t xml:space="preserve">Statement</w:t>
-      </w:r>
-      <w:r>
-        <w:t xml:space="preserve">), and it should rewrite to</w:t>
-      </w:r>
-      <w:r>
-        <w:t xml:space="preserve"> </w:t>
-      </w:r>
-      <w:r>
-        <w:rPr>
-          <w:rStyle w:val="VerbatimChar"/>
-        </w:rPr>
-        <w:t xml:space="preserve">if (!(Cond)) Body</w:t>
-      </w:r>
-      <w:r>
-        <w:t xml:space="preserve">.</w:t>
-      </w:r>
-    </w:p>
-    <w:p>
-      <w:r>
-        <w:rPr>
-          <w:i/>
-        </w:rPr>
-        <w:t xml:space="preserve">Quiz</w:t>
-      </w:r>
-      <w:r>
-        <w:t xml:space="preserve">: why are the extra parentheses around</w:t>
-      </w:r>
-      <w:r>
-        <w:t xml:space="preserve"> </w:t>
-      </w:r>
-      <w:r>
-        <w:rPr>
-          <w:rStyle w:val="VerbatimChar"/>
-        </w:rPr>
-        <w:t xml:space="preserve">cond</w:t>
-      </w:r>
-      <w:r>
-        <w:t xml:space="preserve"> </w:t>
-      </w:r>
-      <w:r>
-        <w:t xml:space="preserve">needed?</w:t>
-      </w:r>
-    </w:p>
-    <w:p>
-      <w:r>
-        <w:rPr>
-          <w:i/>
-        </w:rPr>
-        <w:t xml:space="preserve">Optional</w:t>
-      </w:r>
-      <w:r>
-        <w:t xml:space="preserve">: write a desugaring for</w:t>
-      </w:r>
-      <w:r>
-        <w:t xml:space="preserve"> </w:t>
-      </w:r>
-      <w:r>
-        <w:rPr>
-          <w:rStyle w:val="VerbatimChar"/>
-        </w:rPr>
-        <w:t xml:space="preserve">repeat Body until "(" Cond ")"</w:t>
-      </w:r>
-      <w:r>
-        <w:t xml:space="preserve"> </w:t>
-      </w:r>
-      <w:r>
-        <w:t xml:space="preserve">which transforms to a</w:t>
-      </w:r>
-      <w:r>
-        <w:t xml:space="preserve"> </w:t>
-      </w:r>
-      <w:r>
-        <w:rPr>
-          <w:rStyle w:val="VerbatimChar"/>
-        </w:rPr>
-        <w:t xml:space="preserve">do-while</w:t>
-      </w:r>
-      <w:r>
-        <w:t xml:space="preserve"> </w:t>
-      </w:r>
-      <w:r>
-        <w:t xml:space="preserve">loop.</w:t>
-      </w:r>
-    </w:p>
-    <w:p>
-      <w:pPr>
-        <w:pStyle w:val="Heading5"/>
-      </w:pPr>
-      <w:bookmarkStart w:id="39" w:name="assert-statement"/>
-      <w:bookmarkEnd w:id="39"/>
-      <w:r>
-        <w:t xml:space="preserve">5 Assert statement</w:t>
-      </w:r>
-    </w:p>
-    <w:p>
-      <w:r>
-        <w:t xml:space="preserve">Assert statements are used to document your assumptions. If an assertion fails you get an exception listing showing the expression that failed and (optionally) a textual message. The</w:t>
-      </w:r>
-      <w:r>
-        <w:t xml:space="preserve"> </w:t>
-      </w:r>
-      <w:r>
-        <w:rPr>
-          <w:rStyle w:val="VerbatimChar"/>
-        </w:rPr>
-        <w:t xml:space="preserve">assert</w:t>
-      </w:r>
-      <w:r>
-        <w:t xml:space="preserve"> </w:t>
-      </w:r>
-      <w:r>
-        <w:t xml:space="preserve">we're defining here has the following syntax:</w:t>
-      </w:r>
-      <w:r>
-        <w:t xml:space="preserve"> </w:t>
-      </w:r>
-      <w:r>
-        <w:rPr>
-          <w:rStyle w:val="VerbatimChar"/>
-        </w:rPr>
-        <w:t xml:space="preserve">assert Expression: Message;</w:t>
-      </w:r>
-      <w:r>
-        <w:t xml:space="preserve"> </w:t>
-      </w:r>
-      <w:r>
-        <w:t xml:space="preserve">(where</w:t>
-      </w:r>
-      <w:r>
-        <w:t xml:space="preserve"> </w:t>
-      </w:r>
-      <w:r>
-        <w:rPr>
-          <w:rStyle w:val="VerbatimChar"/>
-        </w:rPr>
-        <w:t xml:space="preserve">Message</w:t>
-      </w:r>
-      <w:r>
-        <w:t xml:space="preserve"> </w:t>
-      </w:r>
-      <w:r>
-        <w:t xml:space="preserve">is a</w:t>
-      </w:r>
-      <w:r>
-        <w:t xml:space="preserve"> </w:t>
-      </w:r>
-      <w:r>
-        <w:rPr>
-          <w:rStyle w:val="VerbatimChar"/>
-        </w:rPr>
-        <w:t xml:space="preserve">String</w:t>
-      </w:r>
-      <w:r>
-        <w:t xml:space="preserve">). It should be translated to code that throws an exception if the expression evaluates to a falsy value. For instance,</w:t>
-      </w:r>
-      <w:r>
-        <w:t xml:space="preserve"> </w:t>
-      </w:r>
-      <w:r>
-        <w:rPr>
-          <w:rStyle w:val="VerbatimChar"/>
-        </w:rPr>
-        <w:t xml:space="preserve">assert E: S</w:t>
-      </w:r>
-      <w:r>
-        <w:t xml:space="preserve"> </w:t>
-      </w:r>
-      <w:r>
-        <w:t xml:space="preserve">desugars to:</w:t>
-      </w:r>
-      <w:r>
-        <w:t xml:space="preserve"> </w:t>
-      </w:r>
-      <w:r>
-        <w:rPr>
-          <w:rStyle w:val="VerbatimChar"/>
-        </w:rPr>
-        <w:t xml:space="preserve">if (!(E)) throw new Error("Assertion failed: " + msg);</w:t>
-      </w:r>
-    </w:p>
-    <w:p>
-      <w:r>
-        <w:t xml:space="preserve">Use Rascal string interpolation (using</w:t>
-      </w:r>
-      <w:r>
-        <w:t xml:space="preserve"> </w:t>
-      </w:r>
-      <w:r>
-        <w:rPr>
-          <w:rStyle w:val="VerbatimChar"/>
-        </w:rPr>
-        <w:t xml:space="preserve">&lt;</w:t>
-      </w:r>
-      <w:r>
-        <w:t xml:space="preserve"> </w:t>
-      </w:r>
-      <w:r>
-        <w:t xml:space="preserve">and</w:t>
-      </w:r>
-      <w:r>
-        <w:t xml:space="preserve"> </w:t>
-      </w:r>
-      <w:r>
-        <w:rPr>
-          <w:rStyle w:val="VerbatimChar"/>
-        </w:rPr>
-        <w:t xml:space="preserve">&gt;</w:t>
-      </w:r>
-      <w:r>
-        <w:t xml:space="preserve">) to</w:t>
-      </w:r>
-      <w:r>
-        <w:t xml:space="preserve"> </w:t>
-      </w:r>
-      <w:r>
-        <w:rPr>
-          <w:i/>
-        </w:rPr>
-        <w:t xml:space="preserve">unparse</w:t>
-      </w:r>
-      <w:r>
-        <w:t xml:space="preserve"> </w:t>
-      </w:r>
-      <w:r>
-        <w:t xml:space="preserve">the argument expression into a Rascal string, and then parse it as a Javascript string literal (</w:t>
-      </w:r>
-      <w:r>
-        <w:rPr>
-          <w:rStyle w:val="VerbatimChar"/>
-        </w:rPr>
-        <w:t xml:space="preserve">String</w:t>
-      </w:r>
-      <w:r>
-        <w:t xml:space="preserve">) as follows:</w:t>
-      </w:r>
-      <w:r>
-        <w:t xml:space="preserve"> </w:t>
-      </w:r>
-      <w:r>
-        <w:rPr>
-          <w:rStyle w:val="VerbatimChar"/>
-        </w:rPr>
-        <w:t xml:space="preserve">msg = parse(#String, "\"&lt;e&gt;\"")</w:t>
-      </w:r>
-      <w:r>
-        <w:t xml:space="preserve"> </w:t>
-      </w:r>
-      <w:r>
-        <w:t xml:space="preserve">(assuming</w:t>
-      </w:r>
-      <w:r>
-        <w:t xml:space="preserve"> </w:t>
-      </w:r>
-      <w:r>
-        <w:rPr>
-          <w:rStyle w:val="VerbatimChar"/>
-        </w:rPr>
-        <w:t xml:space="preserve">e</w:t>
-      </w:r>
-      <w:r>
-        <w:t xml:space="preserve"> </w:t>
-      </w:r>
-      <w:r>
-        <w:t xml:space="preserve">is the expression). Now you can use</w:t>
-      </w:r>
-      <w:r>
-        <w:t xml:space="preserve"> </w:t>
-      </w:r>
-      <w:r>
-        <w:rPr>
-          <w:rStyle w:val="VerbatimChar"/>
-        </w:rPr>
-        <w:t xml:space="preserve">msg</w:t>
-      </w:r>
-      <w:r>
-        <w:t xml:space="preserve"> </w:t>
-      </w:r>
-      <w:r>
-        <w:t xml:space="preserve">in the constructed pattern.</w:t>
-      </w:r>
-    </w:p>
-    <w:p>
-      <w:pPr>
-        <w:pStyle w:val="Heading3"/>
-      </w:pPr>
-      <w:bookmarkStart w:id="40" w:name="series-2-introducing-bindings"/>
-      <w:bookmarkEnd w:id="40"/>
-      <w:r>
-        <w:t xml:space="preserve">Series 2: introducing bindings</w:t>
-      </w:r>
-    </w:p>
-    <w:p>
-      <w:r>
-        <w:t xml:space="preserve">Names are an important language feature. They allow us to create abstractions, store intermediate values for reuse, and create sharing in values. In this series, we'll define language extensions that require the introduction of name bindings.</w:t>
-      </w:r>
-    </w:p>
-    <w:p>
-      <w:pPr>
-        <w:pStyle w:val="Heading5"/>
-      </w:pPr>
-      <w:bookmarkStart w:id="41" w:name="swap"/>
-      <w:bookmarkEnd w:id="41"/>
-      <w:r>
-        <w:t xml:space="preserve">6 Swap</w:t>
-      </w:r>
-    </w:p>
-    <w:p>
-      <w:r>
-        <w:t xml:space="preserve">A swap statement allows you to swap the value of two variables in a single statement. Its syntax is</w:t>
-      </w:r>
-      <w:r>
-        <w:t xml:space="preserve"> </w:t>
-      </w:r>
-      <w:r>
-        <w:rPr>
-          <w:rStyle w:val="VerbatimChar"/>
-        </w:rPr>
-        <w:t xml:space="preserve">swap X, Y;</w:t>
-      </w:r>
-      <w:r>
-        <w:t xml:space="preserve">, where</w:t>
-      </w:r>
-      <w:r>
-        <w:t xml:space="preserve"> </w:t>
-      </w:r>
-      <w:r>
-        <w:rPr>
-          <w:rStyle w:val="VerbatimChar"/>
-        </w:rPr>
-        <w:t xml:space="preserve">X</w:t>
-      </w:r>
-      <w:r>
-        <w:t xml:space="preserve"> </w:t>
-      </w:r>
-      <w:r>
-        <w:t xml:space="preserve">and</w:t>
-      </w:r>
-      <w:r>
-        <w:t xml:space="preserve"> </w:t>
-      </w:r>
-      <w:r>
-        <w:rPr>
-          <w:rStyle w:val="VerbatimChar"/>
-        </w:rPr>
         <w:t xml:space="preserve">Y</w:t>
       </w:r>
       <w:r>
@@ -2080,7 +2017,7 @@
       <w:r>
         <w:t xml:space="preserve"> </w:t>
       </w:r>
-      <w:hyperlink r:id="rId42">
+      <w:hyperlink r:id="rId44">
         <w:r>
           <w:rPr>
             <w:rStyle w:val="Link"/>
@@ -2123,7 +2060,7 @@
       <w:r>
         <w:t xml:space="preserve"> </w:t>
       </w:r>
-      <w:hyperlink r:id="rId43">
+      <w:hyperlink r:id="rId45">
         <w:r>
           <w:rPr>
             <w:rStyle w:val="Link"/>
@@ -2142,10 +2079,10 @@
       <w:pPr>
         <w:pStyle w:val="Heading5"/>
       </w:pPr>
-      <w:bookmarkStart w:id="44" w:name="test"/>
-      <w:bookmarkEnd w:id="44"/>
-      <w:r>
-        <w:t xml:space="preserve">7 Test</w:t>
+      <w:bookmarkStart w:id="46" w:name="test"/>
+      <w:bookmarkEnd w:id="46"/>
+      <w:r>
+        <w:t xml:space="preserve">2 Test</w:t>
       </w:r>
     </w:p>
     <w:p>
@@ -2252,10 +2189,10 @@
       <w:pPr>
         <w:pStyle w:val="Heading5"/>
       </w:pPr>
-      <w:bookmarkStart w:id="45" w:name="foreach"/>
-      <w:bookmarkEnd w:id="45"/>
-      <w:r>
-        <w:t xml:space="preserve">8 Foreach</w:t>
+      <w:bookmarkStart w:id="47" w:name="foreach"/>
+      <w:bookmarkEnd w:id="47"/>
+      <w:r>
+        <w:t xml:space="preserve">3 Foreach</w:t>
       </w:r>
     </w:p>
     <w:p>
@@ -2280,7 +2217,7 @@
       <w:r>
         <w:t xml:space="preserve"> </w:t>
       </w:r>
-      <w:hyperlink r:id="rId46">
+      <w:hyperlink r:id="rId48">
         <w:r>
           <w:rPr>
             <w:rStyle w:val="Link"/>
@@ -2499,10 +2436,10 @@
       <w:pPr>
         <w:pStyle w:val="Heading5"/>
       </w:pPr>
-      <w:bookmarkStart w:id="47" w:name="fat-arrow-functions"/>
-      <w:bookmarkEnd w:id="47"/>
-      <w:r>
-        <w:t xml:space="preserve">9 Fat arrow functions</w:t>
+      <w:bookmarkStart w:id="49" w:name="fat-arrow-functions"/>
+      <w:bookmarkEnd w:id="49"/>
+      <w:r>
+        <w:t xml:space="preserve">4 Fat arrow functions</w:t>
       </w:r>
     </w:p>
     <w:p>
@@ -2512,7 +2449,7 @@
       <w:r>
         <w:t xml:space="preserve"> </w:t>
       </w:r>
-      <w:hyperlink r:id="rId48">
+      <w:hyperlink r:id="rId50">
         <w:r>
           <w:rPr>
             <w:rStyle w:val="Link"/>
@@ -2802,12 +2739,422 @@
     </w:p>
     <w:p>
       <w:pPr>
+        <w:pStyle w:val="Heading4"/>
+      </w:pPr>
+      <w:bookmarkStart w:id="51" w:name="array-comprehensions"/>
+      <w:bookmarkEnd w:id="51"/>
+      <w:r>
+        <w:t xml:space="preserve">5 Array comprehensions</w:t>
+      </w:r>
+    </w:p>
+    <w:p>
+      <w:hyperlink r:id="rId52">
+        <w:r>
+          <w:rPr>
+            <w:rStyle w:val="Link"/>
+          </w:rPr>
+          <w:t xml:space="preserve">Comprehensions</w:t>
+        </w:r>
+      </w:hyperlink>
+      <w:r>
+        <w:t xml:space="preserve"> </w:t>
+      </w:r>
+      <w:r>
+        <w:t xml:space="preserve">are convenient short-hand notation for building collections like lists, sets, or, in Javascript, arrays. They often have the following syntax:</w:t>
+      </w:r>
+    </w:p>
+    <w:p>
+      <w:pPr>
+        <w:pStyle w:val="SourceCode"/>
+      </w:pPr>
+      <w:r>
+        <w:rPr>
+          <w:rStyle w:val="VerbatimChar"/>
+        </w:rPr>
+        <w:t xml:space="preserve">syntax Expression = "[" Expression "|" {Generator ","}+ "]"</w:t>
+      </w:r>
+    </w:p>
+    <w:p>
+      <w:r>
+        <w:t xml:space="preserve">Generators come in two forms:</w:t>
+      </w:r>
+    </w:p>
+    <w:p>
+      <w:pPr>
+        <w:numPr>
+          <w:numId w:val="1007"/>
+          <w:ilvl w:val="0"/>
+        </w:numPr>
+      </w:pPr>
+      <w:r>
+        <w:t xml:space="preserve">Conditions:</w:t>
+      </w:r>
+      <w:r>
+        <w:t xml:space="preserve"> </w:t>
+      </w:r>
+      <w:r>
+        <w:rPr>
+          <w:rStyle w:val="VerbatimChar"/>
+        </w:rPr>
+        <w:t xml:space="preserve">Expression</w:t>
+      </w:r>
+    </w:p>
+    <w:p>
+      <w:pPr>
+        <w:numPr>
+          <w:numId w:val="1007"/>
+          <w:ilvl w:val="0"/>
+        </w:numPr>
+      </w:pPr>
+      <w:r>
+        <w:t xml:space="preserve">Enumerators:</w:t>
+      </w:r>
+      <w:r>
+        <w:t xml:space="preserve"> </w:t>
+      </w:r>
+      <w:r>
+        <w:rPr>
+          <w:rStyle w:val="VerbatimChar"/>
+        </w:rPr>
+        <w:t xml:space="preserve">Id "in" Expression</w:t>
+      </w:r>
+    </w:p>
+    <w:p>
+      <w:r>
+        <w:t xml:space="preserve">Write a desugaring that transforms comprehensions to an IFFE which contains a local accumulator array. A condition generator maps to an</w:t>
+      </w:r>
+      <w:r>
+        <w:t xml:space="preserve"> </w:t>
+      </w:r>
+      <w:r>
+        <w:rPr>
+          <w:rStyle w:val="VerbatimChar"/>
+        </w:rPr>
+        <w:t xml:space="preserve">if</w:t>
+      </w:r>
+      <w:r>
+        <w:t xml:space="preserve">-statement, and enumerators map to</w:t>
+      </w:r>
+      <w:r>
+        <w:t xml:space="preserve"> </w:t>
+      </w:r>
+      <w:r>
+        <w:rPr>
+          <w:rStyle w:val="VerbatimChar"/>
+        </w:rPr>
+        <w:t xml:space="preserve">for</w:t>
+      </w:r>
+      <w:r>
+        <w:t xml:space="preserve">-loops. The sequence of generators leads to nested</w:t>
+      </w:r>
+      <w:r>
+        <w:t xml:space="preserve"> </w:t>
+      </w:r>
+      <w:r>
+        <w:rPr>
+          <w:rStyle w:val="VerbatimChar"/>
+        </w:rPr>
+        <w:t xml:space="preserve">if</w:t>
+      </w:r>
+      <w:r>
+        <w:t xml:space="preserve">- and</w:t>
+      </w:r>
+      <w:r>
+        <w:t xml:space="preserve"> </w:t>
+      </w:r>
+      <w:r>
+        <w:rPr>
+          <w:rStyle w:val="VerbatimChar"/>
+        </w:rPr>
+        <w:t xml:space="preserve">for</w:t>
+      </w:r>
+      <w:r>
+        <w:t xml:space="preserve">-statements. Only at the innermost position is an element added to the accumulator array.</w:t>
+      </w:r>
+    </w:p>
+    <w:p>
+      <w:r>
+        <w:t xml:space="preserve">An example:</w:t>
+      </w:r>
+    </w:p>
+    <w:p>
+      <w:pPr>
+        <w:pStyle w:val="SourceCode"/>
+      </w:pPr>
+      <w:r>
+        <w:rPr>
+          <w:rStyle w:val="VerbatimChar"/>
+        </w:rPr>
+        <w:t xml:space="preserve">[ x | x in array, x % 2 === 0]</w:t>
+      </w:r>
+      <w:r>
+        <w:br w:type="textWrapping"/>
+      </w:r>
+      <w:r>
+        <w:rPr>
+          <w:rStyle w:val="VerbatimChar"/>
+        </w:rPr>
+        <w:t xml:space="preserve">===&gt;</w:t>
+      </w:r>
+      <w:r>
+        <w:br w:type="textWrapping"/>
+      </w:r>
+      <w:r>
+        <w:rPr>
+          <w:rStyle w:val="VerbatimChar"/>
+        </w:rPr>
+        <w:t xml:space="preserve">(function() {</w:t>
+      </w:r>
+      <w:r>
+        <w:br w:type="textWrapping"/>
+      </w:r>
+      <w:r>
+        <w:rPr>
+          <w:rStyle w:val="VerbatimChar"/>
+        </w:rPr>
+        <w:t xml:space="preserve">  var result = [];</w:t>
+      </w:r>
+      <w:r>
+        <w:br w:type="textWrapping"/>
+      </w:r>
+      <w:r>
+        <w:rPr>
+          <w:rStyle w:val="VerbatimChar"/>
+        </w:rPr>
+        <w:t xml:space="preserve">  {</w:t>
+      </w:r>
+      <w:r>
+        <w:br w:type="textWrapping"/>
+      </w:r>
+      <w:r>
+        <w:rPr>
+          <w:rStyle w:val="VerbatimChar"/>
+        </w:rPr>
+        <w:t xml:space="preserve">     let coll = array, i;</w:t>
+      </w:r>
+      <w:r>
+        <w:br w:type="textWrapping"/>
+      </w:r>
+      <w:r>
+        <w:rPr>
+          <w:rStyle w:val="VerbatimChar"/>
+        </w:rPr>
+        <w:t xml:space="preserve">     for (i = 0; i &lt; coll.length; i++) {</w:t>
+      </w:r>
+      <w:r>
+        <w:br w:type="textWrapping"/>
+      </w:r>
+      <w:r>
+        <w:rPr>
+          <w:rStyle w:val="VerbatimChar"/>
+        </w:rPr>
+        <w:t xml:space="preserve">       let x = coll[i];</w:t>
+      </w:r>
+      <w:r>
+        <w:br w:type="textWrapping"/>
+      </w:r>
+      <w:r>
+        <w:rPr>
+          <w:rStyle w:val="VerbatimChar"/>
+        </w:rPr>
+        <w:t xml:space="preserve">       if (x % 2) {</w:t>
+      </w:r>
+      <w:r>
+        <w:br w:type="textWrapping"/>
+      </w:r>
+      <w:r>
+        <w:rPr>
+          <w:rStyle w:val="VerbatimChar"/>
+        </w:rPr>
+        <w:t xml:space="preserve">         result.push(x);</w:t>
+      </w:r>
+      <w:r>
+        <w:br w:type="textWrapping"/>
+      </w:r>
+      <w:r>
+        <w:rPr>
+          <w:rStyle w:val="VerbatimChar"/>
+        </w:rPr>
+        <w:t xml:space="preserve">       }</w:t>
+      </w:r>
+      <w:r>
+        <w:br w:type="textWrapping"/>
+      </w:r>
+      <w:r>
+        <w:rPr>
+          <w:rStyle w:val="VerbatimChar"/>
+        </w:rPr>
+        <w:t xml:space="preserve">     }</w:t>
+      </w:r>
+      <w:r>
+        <w:br w:type="textWrapping"/>
+      </w:r>
+      <w:r>
+        <w:rPr>
+          <w:rStyle w:val="VerbatimChar"/>
+        </w:rPr>
+        <w:t xml:space="preserve">  }</w:t>
+      </w:r>
+      <w:r>
+        <w:br w:type="textWrapping"/>
+      </w:r>
+      <w:r>
+        <w:rPr>
+          <w:rStyle w:val="VerbatimChar"/>
+        </w:rPr>
+        <w:t xml:space="preserve">  return result;</w:t>
+      </w:r>
+      <w:r>
+        <w:br w:type="textWrapping"/>
+      </w:r>
+      <w:r>
+        <w:rPr>
+          <w:rStyle w:val="VerbatimChar"/>
+        </w:rPr>
+        <w:t xml:space="preserve">})()</w:t>
+      </w:r>
+    </w:p>
+    <w:p>
+      <w:r>
+        <w:rPr>
+          <w:i/>
+        </w:rPr>
+        <w:t xml:space="preserve">Tip</w:t>
+      </w:r>
+      <w:r>
+        <w:t xml:space="preserve">: iterate through the generators in reverse using the</w:t>
+      </w:r>
+      <w:r>
+        <w:t xml:space="preserve"> </w:t>
+      </w:r>
+      <w:r>
+        <w:rPr>
+          <w:rStyle w:val="VerbatimChar"/>
+        </w:rPr>
+        <w:t xml:space="preserve">reverse</w:t>
+      </w:r>
+      <w:r>
+        <w:t xml:space="preserve"> </w:t>
+      </w:r>
+      <w:r>
+        <w:t xml:space="preserve">function of the Rascal standard library module</w:t>
+      </w:r>
+      <w:r>
+        <w:t xml:space="preserve"> </w:t>
+      </w:r>
+      <w:r>
+        <w:rPr>
+          <w:rStyle w:val="VerbatimChar"/>
+        </w:rPr>
+        <w:t xml:space="preserve">List</w:t>
+      </w:r>
+      <w:r>
+        <w:t xml:space="preserve">. Convert the syntactic sequence of generators (</w:t>
+      </w:r>
+      <w:r>
+        <w:rPr>
+          <w:rStyle w:val="VerbatimChar"/>
+        </w:rPr>
+        <w:t xml:space="preserve">{Generator ","}+</w:t>
+      </w:r>
+      <w:r>
+        <w:t xml:space="preserve">) to a list as follows:</w:t>
+      </w:r>
+      <w:r>
+        <w:t xml:space="preserve"> </w:t>
+      </w:r>
+      <w:r>
+        <w:rPr>
+          <w:rStyle w:val="VerbatimChar"/>
+        </w:rPr>
+        <w:t xml:space="preserve">[ g | g &lt;- gens ]</w:t>
+      </w:r>
+      <w:r>
+        <w:t xml:space="preserve">. Now it's easy to start with the innermost statement, and wrap it successively with the</w:t>
+      </w:r>
+      <w:r>
+        <w:t xml:space="preserve"> </w:t>
+      </w:r>
+      <w:r>
+        <w:rPr>
+          <w:rStyle w:val="VerbatimChar"/>
+        </w:rPr>
+        <w:t xml:space="preserve">if</w:t>
+      </w:r>
+      <w:r>
+        <w:t xml:space="preserve">- and</w:t>
+      </w:r>
+      <w:r>
+        <w:t xml:space="preserve"> </w:t>
+      </w:r>
+      <w:r>
+        <w:rPr>
+          <w:rStyle w:val="VerbatimChar"/>
+        </w:rPr>
+        <w:t xml:space="preserve">for</w:t>
+      </w:r>
+      <w:r>
+        <w:t xml:space="preserve">-statements.</w:t>
+      </w:r>
+    </w:p>
+    <w:p>
+      <w:r>
+        <w:rPr>
+          <w:i/>
+        </w:rPr>
+        <w:t xml:space="preserve">Optional</w:t>
+      </w:r>
+      <w:r>
+        <w:t xml:space="preserve">: implement comprehensions without</w:t>
+      </w:r>
+      <w:r>
+        <w:t xml:space="preserve"> </w:t>
+      </w:r>
+      <w:r>
+        <w:rPr>
+          <w:rStyle w:val="VerbatimChar"/>
+        </w:rPr>
+        <w:t xml:space="preserve">let</w:t>
+      </w:r>
+      <w:r>
+        <w:t xml:space="preserve">, but only using IFFEs.</w:t>
+      </w:r>
+    </w:p>
+    <w:p>
+      <w:r>
+        <w:rPr>
+          <w:i/>
+        </w:rPr>
+        <w:t xml:space="preserve">Optional</w:t>
+      </w:r>
+      <w:r>
+        <w:t xml:space="preserve">: Rascal has builtin notation for reducers. For instance, to sum a list of integers, you can write:</w:t>
+      </w:r>
+    </w:p>
+    <w:p>
+      <w:pPr>
+        <w:pStyle w:val="SourceCode"/>
+      </w:pPr>
+      <w:r>
+        <w:rPr>
+          <w:rStyle w:val="VerbatimChar"/>
+        </w:rPr>
+        <w:t xml:space="preserve">( 0 | it + x | x &lt;- [1..10] )</w:t>
+      </w:r>
+    </w:p>
+    <w:p>
+      <w:r>
+        <w:t xml:space="preserve">Use this construct to desugar comprehensions. Think about what the "zero" element should be.</w:t>
+      </w:r>
+    </w:p>
+    <w:p>
+      <w:pPr>
         <w:pStyle w:val="Heading3"/>
       </w:pPr>
-      <w:bookmarkStart w:id="49" w:name="bonus-domain-specific-languages"/>
-      <w:bookmarkEnd w:id="49"/>
-      <w:r>
-        <w:t xml:space="preserve">Bonus: Domain-specific languages</w:t>
+      <w:bookmarkStart w:id="53" w:name="domain-specific-languages"/>
+      <w:bookmarkEnd w:id="53"/>
+      <w:r>
+        <w:t xml:space="preserve">Domain-Specific Languages</w:t>
       </w:r>
     </w:p>
     <w:p>
@@ -2817,7 +3164,7 @@
       <w:r>
         <w:t xml:space="preserve"> </w:t>
       </w:r>
-      <w:hyperlink r:id="rId50">
+      <w:hyperlink r:id="rId54">
         <w:r>
           <w:rPr>
             <w:rStyle w:val="Link"/>
@@ -2829,12 +3176,12 @@
         <w:t xml:space="preserve"> </w:t>
       </w:r>
       <w:r>
-        <w:t xml:space="preserve">on top of the host language! For an elaborate example, check out the</w:t>
-      </w:r>
-      <w:r>
-        <w:t xml:space="preserve"> </w:t>
-      </w:r>
-      <w:hyperlink r:id="rId51">
+        <w:t xml:space="preserve">on top of the host language! Check out the</w:t>
+      </w:r>
+      <w:r>
+        <w:t xml:space="preserve"> </w:t>
+      </w:r>
+      <w:hyperlink r:id="rId55">
         <w:r>
           <w:rPr>
             <w:rStyle w:val="Link"/>
@@ -2861,7 +3208,7 @@
         <w:t xml:space="preserve"> </w:t>
       </w:r>
       <w:r>
-        <w:t xml:space="preserve">directory.</w:t>
+        <w:t xml:space="preserve">directory for an example.</w:t>
       </w:r>
     </w:p>
     <w:sectPr/>
@@ -2957,7 +3304,7 @@
     </w:lvl>
   </w:abstractNum>
   <w:abstractNum w:abstractNumId="990">
-    <w:nsid w:val="41e6e2e3"/>
+    <w:nsid w:val="2bcda4ec"/>
     <w:multiLevelType w:val="multilevel"/>
     <w:lvl w:ilvl="0">
       <w:numFmt w:val="bullet"/>
@@ -3038,7 +3385,7 @@
     </w:lvl>
   </w:abstractNum>
   <w:abstractNum w:abstractNumId="991">
-    <w:nsid w:val="c2746c14"/>
+    <w:nsid w:val="8b285766"/>
     <w:multiLevelType w:val="multilevel"/>
     <w:lvl w:ilvl="0">
       <w:numFmt w:val="bullet"/>
@@ -3140,6 +3487,9 @@
     <w:abstractNumId w:val="991"/>
   </w:num>
   <w:num w:numId="1006">
+    <w:abstractNumId w:val="991"/>
+  </w:num>
+  <w:num w:numId="1007">
     <w:abstractNumId w:val="991"/>
   </w:num>
 </w:numbering>

</xml_diff>

<commit_message>
Part 2 in slides.
</commit_message>
<xml_diff>
--- a/doc/hackyourlanguage.docx
+++ b/doc/hackyourlanguage.docx
@@ -127,7 +127,7 @@
     </w:p>
     <w:p>
       <w:r>
-        <w:t xml:space="preserve">Interactive documentation on Rascal can be found online at</w:t>
+        <w:t xml:space="preserve">Online documentation on Rascal can be found at</w:t>
       </w:r>
       <w:r>
         <w:t xml:space="preserve"> </w:t>
@@ -3792,7 +3792,7 @@
     </w:lvl>
   </w:abstractNum>
   <w:abstractNum w:abstractNumId="990">
-    <w:nsid w:val="c6f2f5d1"/>
+    <w:nsid w:val="475d9233"/>
     <w:multiLevelType w:val="multilevel"/>
     <w:lvl w:ilvl="0">
       <w:numFmt w:val="bullet"/>
@@ -3873,7 +3873,7 @@
     </w:lvl>
   </w:abstractNum>
   <w:abstractNum w:abstractNumId="991">
-    <w:nsid w:val="55826328"/>
+    <w:nsid w:val="ed976b8b"/>
     <w:multiLevelType w:val="multilevel"/>
     <w:lvl w:ilvl="0">
       <w:numFmt w:val="bullet"/>
@@ -3954,7 +3954,7 @@
     </w:lvl>
   </w:abstractNum>
   <w:abstractNum w:abstractNumId="99411">
-    <w:nsid w:val="e42644c3"/>
+    <w:nsid w:val="d686cfc7"/>
     <w:multiLevelType w:val="multilevel"/>
     <w:lvl w:ilvl="0">
       <w:start w:val="1"/>

</xml_diff>